<commit_message>
Liaoxueying: Modified the document
</commit_message>
<xml_diff>
--- a/doc/狼人杀游戏规则.docx
+++ b/doc/狼人杀游戏规则.docx
@@ -1,6 +1,6 @@
 
 <file path=word/document.xml><?xml version="1.0" encoding="utf-8"?>
-<w:document xmlns:wpc="http://schemas.microsoft.com/office/word/2010/wordprocessingCanvas" xmlns:cx="http://schemas.microsoft.com/office/drawing/2014/chartex" xmlns:cx1="http://schemas.microsoft.com/office/drawing/2015/9/8/chartex" xmlns:mc="http://schemas.openxmlformats.org/markup-compatibility/2006" xmlns:o="urn:schemas-microsoft-com:office:office" xmlns:r="http://schemas.openxmlformats.org/officeDocument/2006/relationships" xmlns:m="http://schemas.openxmlformats.org/officeDocument/2006/math" xmlns:v="urn:schemas-microsoft-com:vml" xmlns:wp14="http://schemas.microsoft.com/office/word/2010/wordprocessingDrawing" xmlns:wp="http://schemas.openxmlformats.org/drawingml/2006/wordprocessingDrawing" xmlns:w10="urn:schemas-microsoft-com:office:word" xmlns:w="http://schemas.openxmlformats.org/wordprocessingml/2006/main" xmlns:w14="http://schemas.microsoft.com/office/word/2010/wordml" xmlns:w15="http://schemas.microsoft.com/office/word/2012/wordml" xmlns:w16se="http://schemas.microsoft.com/office/word/2015/wordml/symex" xmlns:wpg="http://schemas.microsoft.com/office/word/2010/wordprocessingGroup" xmlns:wpi="http://schemas.microsoft.com/office/word/2010/wordprocessingInk" xmlns:wne="http://schemas.microsoft.com/office/word/2006/wordml" xmlns:wps="http://schemas.microsoft.com/office/word/2010/wordprocessingShape" mc:Ignorable="w14 w15 w16se wp14">
+<w:document xmlns:wpc="http://schemas.microsoft.com/office/word/2010/wordprocessingCanvas" xmlns:cx="http://schemas.microsoft.com/office/drawing/2014/chartex" xmlns:cx1="http://schemas.microsoft.com/office/drawing/2015/9/8/chartex" xmlns:cx2="http://schemas.microsoft.com/office/drawing/2015/10/21/chartex" xmlns:cx3="http://schemas.microsoft.com/office/drawing/2016/5/9/chartex" xmlns:cx4="http://schemas.microsoft.com/office/drawing/2016/5/10/chartex" xmlns:cx5="http://schemas.microsoft.com/office/drawing/2016/5/11/chartex" xmlns:cx6="http://schemas.microsoft.com/office/drawing/2016/5/12/chartex" xmlns:cx7="http://schemas.microsoft.com/office/drawing/2016/5/13/chartex" xmlns:cx8="http://schemas.microsoft.com/office/drawing/2016/5/14/chartex" xmlns:mc="http://schemas.openxmlformats.org/markup-compatibility/2006" xmlns:aink="http://schemas.microsoft.com/office/drawing/2016/ink" xmlns:am3d="http://schemas.microsoft.com/office/drawing/2017/model3d" xmlns:o="urn:schemas-microsoft-com:office:office" xmlns:r="http://schemas.openxmlformats.org/officeDocument/2006/relationships" xmlns:m="http://schemas.openxmlformats.org/officeDocument/2006/math" xmlns:v="urn:schemas-microsoft-com:vml" xmlns:wp14="http://schemas.microsoft.com/office/word/2010/wordprocessingDrawing" xmlns:wp="http://schemas.openxmlformats.org/drawingml/2006/wordprocessingDrawing" xmlns:w10="urn:schemas-microsoft-com:office:word" xmlns:w="http://schemas.openxmlformats.org/wordprocessingml/2006/main" xmlns:w14="http://schemas.microsoft.com/office/word/2010/wordml" xmlns:w15="http://schemas.microsoft.com/office/word/2012/wordml" xmlns:w16cid="http://schemas.microsoft.com/office/word/2016/wordml/cid" xmlns:w16se="http://schemas.microsoft.com/office/word/2015/wordml/symex" xmlns:wpg="http://schemas.microsoft.com/office/word/2010/wordprocessingGroup" xmlns:wpi="http://schemas.microsoft.com/office/word/2010/wordprocessingInk" xmlns:wne="http://schemas.microsoft.com/office/word/2006/wordml" xmlns:wps="http://schemas.microsoft.com/office/word/2010/wordprocessingShape" mc:Ignorable="w14 w15 w16se w16cid wp14">
   <w:body>
     <w:p>
       <w:pPr>
@@ -125,7 +125,7 @@
         </w:numPr>
         <w:ind w:firstLineChars="0"/>
         <w:rPr>
-          <w:rFonts w:ascii="黑体" w:eastAsia="黑体" w:hAnsi="黑体" w:hint="eastAsia"/>
+          <w:rFonts w:ascii="黑体" w:eastAsia="黑体" w:hAnsi="黑体"/>
           <w:sz w:val="30"/>
           <w:szCs w:val="30"/>
         </w:rPr>
@@ -164,6 +164,89 @@
         <w:t>的归票权</w:t>
       </w:r>
       <w:proofErr w:type="gramEnd"/>
+    </w:p>
+    <w:p>
+      <w:pPr>
+        <w:pStyle w:val="a3"/>
+        <w:numPr>
+          <w:ilvl w:val="0"/>
+          <w:numId w:val="7"/>
+        </w:numPr>
+        <w:ind w:firstLineChars="0"/>
+        <w:rPr>
+          <w:rFonts w:ascii="黑体" w:eastAsia="黑体" w:hAnsi="黑体" w:hint="eastAsia"/>
+          <w:sz w:val="30"/>
+          <w:szCs w:val="30"/>
+        </w:rPr>
+      </w:pPr>
+      <w:r>
+        <w:rPr>
+          <w:rFonts w:ascii="黑体" w:eastAsia="黑体" w:hAnsi="黑体"/>
+          <w:sz w:val="30"/>
+          <w:szCs w:val="30"/>
+        </w:rPr>
+        <w:t>狼人全部死亡则好人胜利。</w:t>
+      </w:r>
+      <w:r>
+        <w:rPr>
+          <w:rFonts w:ascii="黑体" w:eastAsia="黑体" w:hAnsi="黑体"/>
+          <w:sz w:val="30"/>
+          <w:szCs w:val="30"/>
+        </w:rPr>
+        <w:t>屠边规则</w:t>
+      </w:r>
+      <w:r>
+        <w:rPr>
+          <w:rFonts w:ascii="黑体" w:eastAsia="黑体" w:hAnsi="黑体"/>
+          <w:sz w:val="30"/>
+          <w:szCs w:val="30"/>
+        </w:rPr>
+        <w:t>下</w:t>
+      </w:r>
+      <w:proofErr w:type="gramStart"/>
+      <w:r>
+        <w:rPr>
+          <w:rFonts w:ascii="黑体" w:eastAsia="黑体" w:hAnsi="黑体" w:hint="eastAsia"/>
+          <w:sz w:val="30"/>
+          <w:szCs w:val="30"/>
+        </w:rPr>
+        <w:t>神</w:t>
+      </w:r>
+      <w:r>
+        <w:rPr>
+          <w:rFonts w:ascii="黑体" w:eastAsia="黑体" w:hAnsi="黑体"/>
+          <w:sz w:val="30"/>
+          <w:szCs w:val="30"/>
+        </w:rPr>
+        <w:t>全部</w:t>
+      </w:r>
+      <w:proofErr w:type="gramEnd"/>
+      <w:r>
+        <w:rPr>
+          <w:rFonts w:ascii="黑体" w:eastAsia="黑体" w:hAnsi="黑体"/>
+          <w:sz w:val="30"/>
+          <w:szCs w:val="30"/>
+        </w:rPr>
+        <w:t>死亡或</w:t>
+      </w:r>
+      <w:proofErr w:type="gramStart"/>
+      <w:r>
+        <w:rPr>
+          <w:rFonts w:ascii="黑体" w:eastAsia="黑体" w:hAnsi="黑体"/>
+          <w:sz w:val="30"/>
+          <w:szCs w:val="30"/>
+        </w:rPr>
+        <w:t>民全部死亡则狼</w:t>
+      </w:r>
+      <w:proofErr w:type="gramEnd"/>
+      <w:r>
+        <w:rPr>
+          <w:rFonts w:ascii="黑体" w:eastAsia="黑体" w:hAnsi="黑体"/>
+          <w:sz w:val="30"/>
+          <w:szCs w:val="30"/>
+        </w:rPr>
+        <w:t>人胜利。</w:t>
+      </w:r>
     </w:p>
     <w:p>
       <w:pPr>
@@ -270,7 +353,117 @@
           <w:sz w:val="30"/>
           <w:szCs w:val="30"/>
         </w:rPr>
-        <w:t>：在白天可以自爆，自爆后直接进入黑夜。</w:t>
+        <w:t>：</w:t>
+      </w:r>
+      <w:r>
+        <w:rPr>
+          <w:rFonts w:ascii="黑体" w:eastAsia="黑体" w:hAnsi="黑体" w:hint="eastAsia"/>
+          <w:color w:val="000000" w:themeColor="text1"/>
+          <w:sz w:val="30"/>
+          <w:szCs w:val="30"/>
+        </w:rPr>
+        <w:t>晚上可以知道彼此身份</w:t>
+      </w:r>
+      <w:r>
+        <w:rPr>
+          <w:rFonts w:ascii="黑体" w:eastAsia="黑体" w:hAnsi="黑体" w:hint="eastAsia"/>
+          <w:color w:val="000000" w:themeColor="text1"/>
+          <w:sz w:val="30"/>
+          <w:szCs w:val="30"/>
+        </w:rPr>
+        <w:t>，</w:t>
+      </w:r>
+      <w:r>
+        <w:rPr>
+          <w:rFonts w:ascii="黑体" w:eastAsia="黑体" w:hAnsi="黑体" w:hint="eastAsia"/>
+          <w:color w:val="000000" w:themeColor="text1"/>
+          <w:sz w:val="30"/>
+          <w:szCs w:val="30"/>
+        </w:rPr>
+        <w:t>并且</w:t>
+      </w:r>
+      <w:r>
+        <w:rPr>
+          <w:rFonts w:ascii="黑体" w:eastAsia="黑体" w:hAnsi="黑体" w:hint="eastAsia"/>
+          <w:color w:val="000000" w:themeColor="text1"/>
+          <w:sz w:val="30"/>
+          <w:szCs w:val="30"/>
+        </w:rPr>
+        <w:t>可以</w:t>
+      </w:r>
+      <w:r>
+        <w:rPr>
+          <w:rFonts w:ascii="黑体" w:eastAsia="黑体" w:hAnsi="黑体" w:hint="eastAsia"/>
+          <w:color w:val="000000" w:themeColor="text1"/>
+          <w:sz w:val="30"/>
+          <w:szCs w:val="30"/>
+        </w:rPr>
+        <w:t>共同选择杀死一名玩家。</w:t>
+      </w:r>
+      <w:r>
+        <w:rPr>
+          <w:rFonts w:ascii="黑体" w:eastAsia="黑体" w:hAnsi="黑体" w:hint="eastAsia"/>
+          <w:color w:val="000000" w:themeColor="text1"/>
+          <w:sz w:val="30"/>
+          <w:szCs w:val="30"/>
+        </w:rPr>
+        <w:t>中刀判定：</w:t>
+      </w:r>
+      <w:proofErr w:type="gramStart"/>
+      <w:r>
+        <w:rPr>
+          <w:rFonts w:ascii="黑体" w:eastAsia="黑体" w:hAnsi="黑体" w:hint="eastAsia"/>
+          <w:color w:val="000000" w:themeColor="text1"/>
+          <w:sz w:val="30"/>
+          <w:szCs w:val="30"/>
+        </w:rPr>
+        <w:t>被最大</w:t>
+      </w:r>
+      <w:proofErr w:type="gramEnd"/>
+      <w:r>
+        <w:rPr>
+          <w:rFonts w:ascii="黑体" w:eastAsia="黑体" w:hAnsi="黑体" w:hint="eastAsia"/>
+          <w:color w:val="000000" w:themeColor="text1"/>
+          <w:sz w:val="30"/>
+          <w:szCs w:val="30"/>
+        </w:rPr>
+        <w:t>数量的狼选中</w:t>
+      </w:r>
+      <w:r>
+        <w:rPr>
+          <w:rFonts w:ascii="黑体" w:eastAsia="黑体" w:hAnsi="黑体" w:hint="eastAsia"/>
+          <w:color w:val="000000" w:themeColor="text1"/>
+          <w:sz w:val="30"/>
+          <w:szCs w:val="30"/>
+        </w:rPr>
+        <w:t>的玩家</w:t>
+      </w:r>
+      <w:r>
+        <w:rPr>
+          <w:rFonts w:ascii="黑体" w:eastAsia="黑体" w:hAnsi="黑体" w:hint="eastAsia"/>
+          <w:color w:val="000000" w:themeColor="text1"/>
+          <w:sz w:val="30"/>
+          <w:szCs w:val="30"/>
+        </w:rPr>
+        <w:t>；若这样的玩家有多个则随机选择其中一个。</w:t>
+      </w:r>
+      <w:r>
+        <w:rPr>
+          <w:rFonts w:ascii="黑体" w:eastAsia="黑体" w:hAnsi="黑体" w:hint="eastAsia"/>
+          <w:color w:val="000000" w:themeColor="text1"/>
+          <w:sz w:val="30"/>
+          <w:szCs w:val="30"/>
+        </w:rPr>
+        <w:t>狼</w:t>
+      </w:r>
+      <w:r>
+        <w:rPr>
+          <w:rFonts w:ascii="黑体" w:eastAsia="黑体" w:hAnsi="黑体" w:hint="eastAsia"/>
+          <w:color w:val="000000" w:themeColor="text1"/>
+          <w:sz w:val="30"/>
+          <w:szCs w:val="30"/>
+        </w:rPr>
+        <w:t>在白天可以自爆，自爆后直接进入黑夜。</w:t>
       </w:r>
     </w:p>
     <w:p>
@@ -321,7 +514,15 @@
           <w:sz w:val="30"/>
           <w:szCs w:val="30"/>
         </w:rPr>
-        <w:t>一个人，可以获知他的身份</w:t>
+        <w:t>一个人，可以获知</w:t>
+      </w:r>
+      <w:r>
+        <w:rPr>
+          <w:rFonts w:ascii="黑体" w:eastAsia="黑体" w:hAnsi="黑体" w:hint="eastAsia"/>
+          <w:sz w:val="30"/>
+          <w:szCs w:val="30"/>
+        </w:rPr>
+        <w:t>他是否为狼。</w:t>
       </w:r>
     </w:p>
     <w:p>
@@ -429,10 +630,10 @@
       <w:pPr>
         <w:pStyle w:val="a3"/>
         <w:widowControl/>
-        <w:ind w:left="4625" w:firstLineChars="0" w:firstLine="415"/>
+        <w:ind w:left="4625" w:firstLineChars="0" w:firstLine="0"/>
         <w:jc w:val="left"/>
         <w:rPr>
-          <w:rFonts w:ascii="黑体" w:eastAsia="黑体" w:hAnsi="黑体" w:hint="eastAsia"/>
+          <w:rFonts w:ascii="黑体" w:eastAsia="黑体" w:hAnsi="黑体"/>
           <w:color w:val="FF0000"/>
           <w:sz w:val="30"/>
           <w:szCs w:val="30"/>
@@ -445,7 +646,25 @@
           <w:sz w:val="30"/>
           <w:szCs w:val="30"/>
         </w:rPr>
-        <w:t>女巫第一晚可以自救</w:t>
+        <w:t>女巫</w:t>
+      </w:r>
+      <w:r>
+        <w:rPr>
+          <w:rFonts w:ascii="黑体" w:eastAsia="黑体" w:hAnsi="黑体" w:hint="eastAsia"/>
+          <w:color w:val="FF0000"/>
+          <w:sz w:val="30"/>
+          <w:szCs w:val="30"/>
+        </w:rPr>
+        <w:t>只有</w:t>
+      </w:r>
+      <w:r>
+        <w:rPr>
+          <w:rFonts w:ascii="黑体" w:eastAsia="黑体" w:hAnsi="黑体" w:hint="eastAsia"/>
+          <w:color w:val="FF0000"/>
+          <w:sz w:val="30"/>
+          <w:szCs w:val="30"/>
+        </w:rPr>
+        <w:t>第一晚可以自救</w:t>
       </w:r>
     </w:p>
     <w:p>
@@ -622,6 +841,31 @@
         </w:rPr>
         <w:t>。</w:t>
       </w:r>
+      <w:r>
+        <w:rPr>
+          <w:rFonts w:ascii="黑体" w:eastAsia="黑体" w:hAnsi="黑体" w:hint="eastAsia"/>
+          <w:sz w:val="30"/>
+          <w:szCs w:val="30"/>
+        </w:rPr>
+        <w:t>不可</w:t>
+      </w:r>
+      <w:r>
+        <w:rPr>
+          <w:rFonts w:ascii="黑体" w:eastAsia="黑体" w:hAnsi="黑体" w:hint="eastAsia"/>
+          <w:color w:val="00B0F0"/>
+          <w:sz w:val="30"/>
+          <w:szCs w:val="30"/>
+        </w:rPr>
+        <w:t>连续</w:t>
+      </w:r>
+      <w:r>
+        <w:rPr>
+          <w:rFonts w:ascii="黑体" w:eastAsia="黑体" w:hAnsi="黑体" w:hint="eastAsia"/>
+          <w:sz w:val="30"/>
+          <w:szCs w:val="30"/>
+        </w:rPr>
+        <w:t>两晚守护同一个玩家。</w:t>
+      </w:r>
     </w:p>
     <w:p>
       <w:pPr>
@@ -781,7 +1025,23 @@
           <w:sz w:val="30"/>
           <w:szCs w:val="30"/>
         </w:rPr>
-        <w:t>在第一夜结束后，开始进行</w:t>
+        <w:t>在第一夜结束后</w:t>
+      </w:r>
+      <w:r>
+        <w:rPr>
+          <w:rFonts w:ascii="黑体" w:eastAsia="黑体" w:hAnsi="黑体" w:hint="eastAsia"/>
+          <w:sz w:val="30"/>
+          <w:szCs w:val="30"/>
+        </w:rPr>
+        <w:t>，夜晚信息公布前</w:t>
+      </w:r>
+      <w:r>
+        <w:rPr>
+          <w:rFonts w:ascii="黑体" w:eastAsia="黑体" w:hAnsi="黑体" w:hint="eastAsia"/>
+          <w:sz w:val="30"/>
+          <w:szCs w:val="30"/>
+        </w:rPr>
+        <w:t>，开始进行</w:t>
       </w:r>
       <w:r>
         <w:rPr>
@@ -1041,7 +1301,71 @@
           <w:szCs w:val="30"/>
         </w:rPr>
         <w:lastRenderedPageBreak/>
-        <w:t>狼人胜利条件：（结算时间，投票结束时结算，天亮时结算</w:t>
+        <w:t>狼人胜利条件：（结算时间，投票结束</w:t>
+      </w:r>
+      <w:r>
+        <w:rPr>
+          <w:rFonts w:ascii="黑体" w:eastAsia="黑体" w:hAnsi="黑体" w:hint="eastAsia"/>
+          <w:sz w:val="30"/>
+          <w:szCs w:val="30"/>
+        </w:rPr>
+        <w:t>操作前</w:t>
+      </w:r>
+      <w:r>
+        <w:rPr>
+          <w:rFonts w:ascii="黑体" w:eastAsia="黑体" w:hAnsi="黑体" w:hint="eastAsia"/>
+          <w:sz w:val="30"/>
+          <w:szCs w:val="30"/>
+        </w:rPr>
+        <w:t>结算，</w:t>
+      </w:r>
+      <w:r>
+        <w:rPr>
+          <w:rFonts w:ascii="黑体" w:eastAsia="黑体" w:hAnsi="黑体" w:hint="eastAsia"/>
+          <w:sz w:val="30"/>
+          <w:szCs w:val="30"/>
+        </w:rPr>
+        <w:t>投票结束操作后结算，</w:t>
+      </w:r>
+      <w:r>
+        <w:rPr>
+          <w:rFonts w:ascii="黑体" w:eastAsia="黑体" w:hAnsi="黑体" w:hint="eastAsia"/>
+          <w:sz w:val="30"/>
+          <w:szCs w:val="30"/>
+        </w:rPr>
+        <w:t>天亮</w:t>
+      </w:r>
+      <w:r>
+        <w:rPr>
+          <w:rFonts w:ascii="黑体" w:eastAsia="黑体" w:hAnsi="黑体" w:hint="eastAsia"/>
+          <w:sz w:val="30"/>
+          <w:szCs w:val="30"/>
+        </w:rPr>
+        <w:t>操作前</w:t>
+      </w:r>
+      <w:r>
+        <w:rPr>
+          <w:rFonts w:ascii="黑体" w:eastAsia="黑体" w:hAnsi="黑体" w:hint="eastAsia"/>
+          <w:sz w:val="30"/>
+          <w:szCs w:val="30"/>
+        </w:rPr>
+        <w:t>结算</w:t>
+      </w:r>
+      <w:r>
+        <w:rPr>
+          <w:rFonts w:ascii="黑体" w:eastAsia="黑体" w:hAnsi="黑体" w:hint="eastAsia"/>
+          <w:sz w:val="30"/>
+          <w:szCs w:val="30"/>
+        </w:rPr>
+        <w:t>,天亮操作后结算</w:t>
+      </w:r>
+      <w:r>
+        <w:rPr>
+          <w:rFonts w:ascii="黑体" w:eastAsia="黑体" w:hAnsi="黑体" w:hint="eastAsia"/>
+          <w:sz w:val="30"/>
+          <w:szCs w:val="30"/>
+        </w:rPr>
+        <w:t>）</w:t>
       </w:r>
     </w:p>
     <w:p>
@@ -1072,7 +1396,7 @@
         <w:pStyle w:val="a3"/>
         <w:ind w:left="425" w:firstLineChars="0" w:firstLine="284"/>
         <w:rPr>
-          <w:rFonts w:ascii="黑体" w:eastAsia="黑体" w:hAnsi="黑体" w:hint="eastAsia"/>
+          <w:rFonts w:ascii="黑体" w:eastAsia="黑体" w:hAnsi="黑体"/>
           <w:sz w:val="30"/>
           <w:szCs w:val="30"/>
         </w:rPr>
@@ -1370,6 +1694,395 @@
     </w:p>
     <w:p>
       <w:pPr>
+        <w:pStyle w:val="a3"/>
+        <w:ind w:left="709" w:firstLineChars="0" w:firstLine="0"/>
+        <w:rPr>
+          <w:rFonts w:ascii="黑体" w:eastAsia="黑体" w:hAnsi="黑体"/>
+          <w:sz w:val="30"/>
+          <w:szCs w:val="30"/>
+        </w:rPr>
+      </w:pPr>
+    </w:p>
+    <w:p>
+      <w:pPr>
+        <w:pStyle w:val="a3"/>
+        <w:ind w:left="709" w:firstLineChars="0" w:firstLine="0"/>
+        <w:rPr>
+          <w:rFonts w:ascii="黑体" w:eastAsia="黑体" w:hAnsi="黑体"/>
+          <w:sz w:val="30"/>
+          <w:szCs w:val="30"/>
+        </w:rPr>
+      </w:pPr>
+      <w:proofErr w:type="spellStart"/>
+      <w:r>
+        <w:rPr>
+          <w:rFonts w:ascii="黑体" w:eastAsia="黑体" w:hAnsi="黑体" w:hint="eastAsia"/>
+          <w:sz w:val="30"/>
+          <w:szCs w:val="30"/>
+        </w:rPr>
+        <w:t>Lxy</w:t>
+      </w:r>
+      <w:proofErr w:type="spellEnd"/>
+      <w:r>
+        <w:rPr>
+          <w:rFonts w:ascii="黑体" w:eastAsia="黑体" w:hAnsi="黑体"/>
+          <w:sz w:val="30"/>
+          <w:szCs w:val="30"/>
+        </w:rPr>
+        <w:t>:</w:t>
+      </w:r>
+    </w:p>
+    <w:p>
+      <w:pPr>
+        <w:pStyle w:val="a3"/>
+        <w:numPr>
+          <w:ilvl w:val="0"/>
+          <w:numId w:val="11"/>
+        </w:numPr>
+        <w:ind w:firstLineChars="0"/>
+        <w:rPr>
+          <w:rFonts w:ascii="黑体" w:eastAsia="黑体" w:hAnsi="黑体"/>
+          <w:sz w:val="30"/>
+          <w:szCs w:val="30"/>
+        </w:rPr>
+      </w:pPr>
+      <w:r>
+        <w:rPr>
+          <w:rFonts w:ascii="黑体" w:eastAsia="黑体" w:hAnsi="黑体" w:hint="eastAsia"/>
+          <w:sz w:val="30"/>
+          <w:szCs w:val="30"/>
+        </w:rPr>
+        <w:t>投票结束</w:t>
+      </w:r>
+      <w:r>
+        <w:rPr>
+          <w:rFonts w:ascii="黑体" w:eastAsia="黑体" w:hAnsi="黑体" w:hint="eastAsia"/>
+          <w:sz w:val="30"/>
+          <w:szCs w:val="30"/>
+        </w:rPr>
+        <w:t>操作前</w:t>
+      </w:r>
+    </w:p>
+    <w:p>
+      <w:pPr>
+        <w:pStyle w:val="a3"/>
+        <w:ind w:left="1069" w:firstLineChars="0" w:firstLine="0"/>
+        <w:rPr>
+          <w:rFonts w:ascii="黑体" w:eastAsia="黑体" w:hAnsi="黑体"/>
+          <w:sz w:val="30"/>
+          <w:szCs w:val="30"/>
+        </w:rPr>
+      </w:pPr>
+      <w:r>
+        <w:rPr>
+          <w:rFonts w:ascii="黑体" w:eastAsia="黑体" w:hAnsi="黑体" w:hint="eastAsia"/>
+          <w:sz w:val="30"/>
+          <w:szCs w:val="30"/>
+        </w:rPr>
+        <w:t>无神或无民</w:t>
+      </w:r>
+    </w:p>
+    <w:p>
+      <w:pPr>
+        <w:pStyle w:val="a3"/>
+        <w:numPr>
+          <w:ilvl w:val="0"/>
+          <w:numId w:val="11"/>
+        </w:numPr>
+        <w:ind w:firstLineChars="0"/>
+        <w:rPr>
+          <w:rFonts w:ascii="黑体" w:eastAsia="黑体" w:hAnsi="黑体" w:hint="eastAsia"/>
+          <w:sz w:val="30"/>
+          <w:szCs w:val="30"/>
+        </w:rPr>
+      </w:pPr>
+      <w:r>
+        <w:rPr>
+          <w:rFonts w:ascii="黑体" w:eastAsia="黑体" w:hAnsi="黑体" w:hint="eastAsia"/>
+          <w:sz w:val="30"/>
+          <w:szCs w:val="30"/>
+        </w:rPr>
+        <w:t>投票结束操作后</w:t>
+      </w:r>
+    </w:p>
+    <w:p>
+      <w:pPr>
+        <w:pStyle w:val="a3"/>
+        <w:ind w:left="1069" w:firstLineChars="0" w:firstLine="0"/>
+        <w:rPr>
+          <w:rFonts w:ascii="黑体" w:eastAsia="黑体" w:hAnsi="黑体"/>
+          <w:sz w:val="30"/>
+          <w:szCs w:val="30"/>
+        </w:rPr>
+      </w:pPr>
+      <w:r>
+        <w:rPr>
+          <w:rFonts w:ascii="黑体" w:eastAsia="黑体" w:hAnsi="黑体" w:hint="eastAsia"/>
+          <w:sz w:val="30"/>
+          <w:szCs w:val="30"/>
+        </w:rPr>
+        <w:t>无神或无民</w:t>
+      </w:r>
+    </w:p>
+    <w:p>
+      <w:pPr>
+        <w:pStyle w:val="a3"/>
+        <w:ind w:left="1069" w:firstLineChars="0" w:firstLine="0"/>
+        <w:rPr>
+          <w:rFonts w:ascii="黑体" w:eastAsia="黑体" w:hAnsi="黑体"/>
+          <w:sz w:val="30"/>
+          <w:szCs w:val="30"/>
+        </w:rPr>
+      </w:pPr>
+      <w:proofErr w:type="gramStart"/>
+      <w:r>
+        <w:rPr>
+          <w:rFonts w:ascii="黑体" w:eastAsia="黑体" w:hAnsi="黑体" w:hint="eastAsia"/>
+          <w:sz w:val="30"/>
+          <w:szCs w:val="30"/>
+        </w:rPr>
+        <w:t>一</w:t>
+      </w:r>
+      <w:proofErr w:type="gramEnd"/>
+      <w:r>
+        <w:rPr>
+          <w:rFonts w:ascii="黑体" w:eastAsia="黑体" w:hAnsi="黑体" w:hint="eastAsia"/>
+          <w:sz w:val="30"/>
+          <w:szCs w:val="30"/>
+        </w:rPr>
+        <w:t>狼</w:t>
+      </w:r>
+      <w:proofErr w:type="gramStart"/>
+      <w:r>
+        <w:rPr>
+          <w:rFonts w:ascii="黑体" w:eastAsia="黑体" w:hAnsi="黑体" w:hint="eastAsia"/>
+          <w:sz w:val="30"/>
+          <w:szCs w:val="30"/>
+        </w:rPr>
+        <w:t>一</w:t>
+      </w:r>
+      <w:proofErr w:type="gramEnd"/>
+      <w:r>
+        <w:rPr>
+          <w:rFonts w:ascii="黑体" w:eastAsia="黑体" w:hAnsi="黑体" w:hint="eastAsia"/>
+          <w:sz w:val="30"/>
+          <w:szCs w:val="30"/>
+        </w:rPr>
+        <w:t>民</w:t>
+      </w:r>
+      <w:proofErr w:type="gramStart"/>
+      <w:r>
+        <w:rPr>
+          <w:rFonts w:ascii="黑体" w:eastAsia="黑体" w:hAnsi="黑体" w:hint="eastAsia"/>
+          <w:sz w:val="30"/>
+          <w:szCs w:val="30"/>
+        </w:rPr>
+        <w:t>一</w:t>
+      </w:r>
+      <w:proofErr w:type="gramEnd"/>
+      <w:r>
+        <w:rPr>
+          <w:rFonts w:ascii="黑体" w:eastAsia="黑体" w:hAnsi="黑体" w:hint="eastAsia"/>
+          <w:sz w:val="30"/>
+          <w:szCs w:val="30"/>
+        </w:rPr>
+        <w:t>神（神非守卫）</w:t>
+      </w:r>
+    </w:p>
+    <w:p>
+      <w:pPr>
+        <w:pStyle w:val="a3"/>
+        <w:ind w:left="1069" w:firstLineChars="0" w:firstLine="0"/>
+        <w:rPr>
+          <w:rFonts w:ascii="黑体" w:eastAsia="黑体" w:hAnsi="黑体"/>
+          <w:sz w:val="30"/>
+          <w:szCs w:val="30"/>
+        </w:rPr>
+      </w:pPr>
+      <w:r>
+        <w:rPr>
+          <w:rFonts w:ascii="黑体" w:eastAsia="黑体" w:hAnsi="黑体" w:hint="eastAsia"/>
+          <w:sz w:val="30"/>
+          <w:szCs w:val="30"/>
+        </w:rPr>
+        <w:t>两</w:t>
+      </w:r>
+      <w:proofErr w:type="gramStart"/>
+      <w:r>
+        <w:rPr>
+          <w:rFonts w:ascii="黑体" w:eastAsia="黑体" w:hAnsi="黑体" w:hint="eastAsia"/>
+          <w:sz w:val="30"/>
+          <w:szCs w:val="30"/>
+        </w:rPr>
+        <w:t>狼两民一</w:t>
+      </w:r>
+      <w:proofErr w:type="gramEnd"/>
+      <w:r>
+        <w:rPr>
+          <w:rFonts w:ascii="黑体" w:eastAsia="黑体" w:hAnsi="黑体" w:hint="eastAsia"/>
+          <w:sz w:val="30"/>
+          <w:szCs w:val="30"/>
+        </w:rPr>
+        <w:t>神（神</w:t>
+      </w:r>
+      <w:r>
+        <w:rPr>
+          <w:rFonts w:ascii="黑体" w:eastAsia="黑体" w:hAnsi="黑体" w:hint="eastAsia"/>
+          <w:sz w:val="30"/>
+          <w:szCs w:val="30"/>
+        </w:rPr>
+        <w:t>非</w:t>
+      </w:r>
+      <w:r>
+        <w:rPr>
+          <w:rFonts w:ascii="黑体" w:eastAsia="黑体" w:hAnsi="黑体" w:hint="eastAsia"/>
+          <w:sz w:val="30"/>
+          <w:szCs w:val="30"/>
+        </w:rPr>
+        <w:t>守卫或有药女巫</w:t>
+      </w:r>
+      <w:r>
+        <w:rPr>
+          <w:rFonts w:ascii="黑体" w:eastAsia="黑体" w:hAnsi="黑体" w:hint="eastAsia"/>
+          <w:sz w:val="30"/>
+          <w:szCs w:val="30"/>
+        </w:rPr>
+        <w:t>）</w:t>
+      </w:r>
+    </w:p>
+    <w:p>
+      <w:pPr>
+        <w:pStyle w:val="a3"/>
+        <w:numPr>
+          <w:ilvl w:val="0"/>
+          <w:numId w:val="11"/>
+        </w:numPr>
+        <w:ind w:firstLineChars="0"/>
+        <w:rPr>
+          <w:rFonts w:ascii="黑体" w:eastAsia="黑体" w:hAnsi="黑体"/>
+          <w:sz w:val="30"/>
+          <w:szCs w:val="30"/>
+        </w:rPr>
+      </w:pPr>
+      <w:r>
+        <w:rPr>
+          <w:rFonts w:ascii="黑体" w:eastAsia="黑体" w:hAnsi="黑体" w:hint="eastAsia"/>
+          <w:sz w:val="30"/>
+          <w:szCs w:val="30"/>
+        </w:rPr>
+        <w:t>天亮时：</w:t>
+      </w:r>
+    </w:p>
+    <w:p>
+      <w:pPr>
+        <w:pStyle w:val="a3"/>
+        <w:ind w:left="1069" w:firstLineChars="0" w:firstLine="0"/>
+        <w:rPr>
+          <w:rFonts w:ascii="黑体" w:eastAsia="黑体" w:hAnsi="黑体"/>
+          <w:sz w:val="30"/>
+          <w:szCs w:val="30"/>
+        </w:rPr>
+      </w:pPr>
+      <w:r>
+        <w:rPr>
+          <w:rFonts w:ascii="黑体" w:eastAsia="黑体" w:hAnsi="黑体" w:hint="eastAsia"/>
+          <w:sz w:val="30"/>
+          <w:szCs w:val="30"/>
+        </w:rPr>
+        <w:t>无神</w:t>
+      </w:r>
+      <w:r>
+        <w:rPr>
+          <w:rFonts w:ascii="黑体" w:eastAsia="黑体" w:hAnsi="黑体" w:hint="eastAsia"/>
+          <w:sz w:val="30"/>
+          <w:szCs w:val="30"/>
+        </w:rPr>
+        <w:t>或无民</w:t>
+      </w:r>
+    </w:p>
+    <w:p>
+      <w:pPr>
+        <w:pStyle w:val="a3"/>
+        <w:numPr>
+          <w:ilvl w:val="0"/>
+          <w:numId w:val="11"/>
+        </w:numPr>
+        <w:ind w:firstLineChars="0"/>
+        <w:rPr>
+          <w:rFonts w:ascii="黑体" w:eastAsia="黑体" w:hAnsi="黑体" w:hint="eastAsia"/>
+          <w:sz w:val="30"/>
+          <w:szCs w:val="30"/>
+        </w:rPr>
+      </w:pPr>
+      <w:r>
+        <w:rPr>
+          <w:rFonts w:ascii="黑体" w:eastAsia="黑体" w:hAnsi="黑体" w:hint="eastAsia"/>
+          <w:sz w:val="30"/>
+          <w:szCs w:val="30"/>
+        </w:rPr>
+        <w:lastRenderedPageBreak/>
+        <w:t>天亮操作后：</w:t>
+      </w:r>
+    </w:p>
+    <w:p>
+      <w:pPr>
+        <w:pStyle w:val="a3"/>
+        <w:ind w:left="1069" w:firstLineChars="0" w:firstLine="0"/>
+        <w:rPr>
+          <w:rFonts w:ascii="黑体" w:eastAsia="黑体" w:hAnsi="黑体"/>
+          <w:sz w:val="30"/>
+          <w:szCs w:val="30"/>
+        </w:rPr>
+      </w:pPr>
+      <w:r>
+        <w:rPr>
+          <w:rFonts w:ascii="黑体" w:eastAsia="黑体" w:hAnsi="黑体" w:hint="eastAsia"/>
+          <w:sz w:val="30"/>
+          <w:szCs w:val="30"/>
+        </w:rPr>
+        <w:t>无神或无民</w:t>
+      </w:r>
+    </w:p>
+    <w:p>
+      <w:pPr>
+        <w:pStyle w:val="a3"/>
+        <w:ind w:left="1069" w:firstLineChars="0" w:firstLine="0"/>
+        <w:rPr>
+          <w:rFonts w:ascii="黑体" w:eastAsia="黑体" w:hAnsi="黑体" w:hint="eastAsia"/>
+          <w:sz w:val="30"/>
+          <w:szCs w:val="30"/>
+        </w:rPr>
+      </w:pPr>
+      <w:r>
+        <w:rPr>
+          <w:rFonts w:ascii="黑体" w:eastAsia="黑体" w:hAnsi="黑体" w:hint="eastAsia"/>
+          <w:sz w:val="30"/>
+          <w:szCs w:val="30"/>
+        </w:rPr>
+        <w:t>狼票数&gt;=好人票数</w:t>
+      </w:r>
+      <w:r>
+        <w:rPr>
+          <w:rFonts w:ascii="黑体" w:eastAsia="黑体" w:hAnsi="黑体" w:hint="eastAsia"/>
+          <w:sz w:val="30"/>
+          <w:szCs w:val="30"/>
+        </w:rPr>
+        <w:t>（除非守卫和有毒女巫同时在场</w:t>
+      </w:r>
+    </w:p>
+    <w:p>
+      <w:pPr>
+        <w:pStyle w:val="a3"/>
+        <w:ind w:left="1069" w:firstLineChars="0" w:firstLine="0"/>
+        <w:rPr>
+          <w:rFonts w:ascii="黑体" w:eastAsia="黑体" w:hAnsi="黑体" w:hint="eastAsia"/>
+          <w:sz w:val="30"/>
+          <w:szCs w:val="30"/>
+        </w:rPr>
+      </w:pPr>
+    </w:p>
+    <w:p>
+      <w:pPr>
         <w:widowControl/>
         <w:jc w:val="left"/>
         <w:rPr>
@@ -1421,7 +2134,7 @@
         <w:widowControl/>
         <w:jc w:val="left"/>
         <w:rPr>
-          <w:rFonts w:ascii="黑体" w:eastAsia="黑体" w:hAnsi="黑体" w:hint="eastAsia"/>
+          <w:rFonts w:ascii="黑体" w:eastAsia="黑体" w:hAnsi="黑体"/>
           <w:color w:val="FF0000"/>
           <w:sz w:val="30"/>
           <w:szCs w:val="30"/>
@@ -1503,7 +2216,23 @@
           <w:sz w:val="30"/>
           <w:szCs w:val="30"/>
         </w:rPr>
-        <w:t>女巫选择是否使用解药和毒药</w:t>
+        <w:t>女巫选择是否使用解药</w:t>
+      </w:r>
+      <w:r>
+        <w:rPr>
+          <w:rFonts w:ascii="黑体" w:eastAsia="黑体" w:hAnsi="黑体" w:hint="eastAsia"/>
+          <w:sz w:val="30"/>
+          <w:szCs w:val="30"/>
+        </w:rPr>
+        <w:t>或</w:t>
+      </w:r>
+      <w:r>
+        <w:rPr>
+          <w:rFonts w:ascii="黑体" w:eastAsia="黑体" w:hAnsi="黑体" w:hint="eastAsia"/>
+          <w:sz w:val="30"/>
+          <w:szCs w:val="30"/>
+        </w:rPr>
+        <w:t>毒药</w:t>
       </w:r>
     </w:p>
     <w:p>
@@ -1730,18 +2459,8 @@
           <w:sz w:val="30"/>
           <w:szCs w:val="30"/>
         </w:rPr>
-        <w:t>警长选择发言顺序（</w:t>
-      </w:r>
-      <w:proofErr w:type="gramStart"/>
-      <w:r>
-        <w:rPr>
-          <w:rFonts w:ascii="黑体" w:eastAsia="黑体" w:hAnsi="黑体" w:hint="eastAsia"/>
-          <w:sz w:val="30"/>
-          <w:szCs w:val="30"/>
-        </w:rPr>
-        <w:t>警左警右</w:t>
-      </w:r>
-      <w:proofErr w:type="gramEnd"/>
+        <w:t>公布死亡信息</w:t>
+      </w:r>
     </w:p>
     <w:p>
       <w:pPr>
@@ -1763,8 +2482,18 @@
           <w:sz w:val="30"/>
           <w:szCs w:val="30"/>
         </w:rPr>
-        <w:t>选择投票淘汰玩家</w:t>
-      </w:r>
+        <w:t>警长选择发言顺序（</w:t>
+      </w:r>
+      <w:proofErr w:type="gramStart"/>
+      <w:r>
+        <w:rPr>
+          <w:rFonts w:ascii="黑体" w:eastAsia="黑体" w:hAnsi="黑体" w:hint="eastAsia"/>
+          <w:sz w:val="30"/>
+          <w:szCs w:val="30"/>
+        </w:rPr>
+        <w:t>警左警右</w:t>
+      </w:r>
+      <w:proofErr w:type="gramEnd"/>
     </w:p>
     <w:p>
       <w:pPr>
@@ -1786,6 +2515,29 @@
           <w:sz w:val="30"/>
           <w:szCs w:val="30"/>
         </w:rPr>
+        <w:t>选择投票淘汰玩家</w:t>
+      </w:r>
+    </w:p>
+    <w:p>
+      <w:pPr>
+        <w:pStyle w:val="a3"/>
+        <w:numPr>
+          <w:ilvl w:val="0"/>
+          <w:numId w:val="8"/>
+        </w:numPr>
+        <w:ind w:firstLineChars="0"/>
+        <w:rPr>
+          <w:rFonts w:ascii="黑体" w:eastAsia="黑体" w:hAnsi="黑体"/>
+          <w:sz w:val="30"/>
+          <w:szCs w:val="30"/>
+        </w:rPr>
+      </w:pPr>
+      <w:r>
+        <w:rPr>
+          <w:rFonts w:ascii="黑体" w:eastAsia="黑体" w:hAnsi="黑体" w:hint="eastAsia"/>
+          <w:sz w:val="30"/>
+          <w:szCs w:val="30"/>
+        </w:rPr>
         <w:t>结算天黑前信息</w:t>
       </w:r>
     </w:p>
@@ -1903,7 +2655,23 @@
           <w:sz w:val="30"/>
           <w:szCs w:val="30"/>
         </w:rPr>
-        <w:t>女巫选择是否使用解药和毒药</w:t>
+        <w:t>女巫选择是否使用解药</w:t>
+      </w:r>
+      <w:r>
+        <w:rPr>
+          <w:rFonts w:ascii="黑体" w:eastAsia="黑体" w:hAnsi="黑体" w:hint="eastAsia"/>
+          <w:sz w:val="30"/>
+          <w:szCs w:val="30"/>
+        </w:rPr>
+        <w:t>或</w:t>
+      </w:r>
+      <w:r>
+        <w:rPr>
+          <w:rFonts w:ascii="黑体" w:eastAsia="黑体" w:hAnsi="黑体" w:hint="eastAsia"/>
+          <w:sz w:val="30"/>
+          <w:szCs w:val="30"/>
+        </w:rPr>
+        <w:t>毒药</w:t>
       </w:r>
     </w:p>
     <w:p>
@@ -2007,7 +2775,7 @@
         </w:numPr>
         <w:ind w:firstLineChars="0"/>
         <w:rPr>
-          <w:rFonts w:ascii="黑体" w:eastAsia="黑体" w:hAnsi="黑体"/>
+          <w:rFonts w:ascii="黑体" w:eastAsia="黑体" w:hAnsi="黑体" w:hint="eastAsia"/>
           <w:sz w:val="30"/>
           <w:szCs w:val="30"/>
         </w:rPr>
@@ -2088,6 +2856,14 @@
         <w:t>夜选择警左警右</w:t>
       </w:r>
       <w:proofErr w:type="gramEnd"/>
+      <w:r>
+        <w:rPr>
+          <w:rFonts w:ascii="黑体" w:eastAsia="黑体" w:hAnsi="黑体" w:hint="eastAsia"/>
+          <w:sz w:val="30"/>
+          <w:szCs w:val="30"/>
+        </w:rPr>
+        <w:t>）。若无警长则随机选择左右。</w:t>
+      </w:r>
     </w:p>
     <w:p>
       <w:pPr>
@@ -2121,7 +2897,7 @@
         </w:numPr>
         <w:ind w:firstLineChars="0"/>
         <w:rPr>
-          <w:rFonts w:ascii="黑体" w:eastAsia="黑体" w:hAnsi="黑体" w:hint="eastAsia"/>
+          <w:rFonts w:ascii="黑体" w:eastAsia="黑体" w:hAnsi="黑体"/>
           <w:sz w:val="30"/>
           <w:szCs w:val="30"/>
         </w:rPr>
@@ -2180,7 +2956,7 @@
         <w:pStyle w:val="a3"/>
         <w:ind w:left="840" w:firstLineChars="0" w:firstLine="0"/>
         <w:rPr>
-          <w:rFonts w:ascii="黑体" w:eastAsia="黑体" w:hAnsi="黑体" w:hint="eastAsia"/>
+          <w:rFonts w:ascii="黑体" w:eastAsia="黑体" w:hAnsi="黑体"/>
           <w:color w:val="000000" w:themeColor="text1"/>
           <w:sz w:val="30"/>
           <w:szCs w:val="30"/>
@@ -2200,8 +2976,97 @@
 </file>
 
 <file path=word/numbering.xml><?xml version="1.0" encoding="utf-8"?>
-<w:numbering xmlns:wpc="http://schemas.microsoft.com/office/word/2010/wordprocessingCanvas" xmlns:cx="http://schemas.microsoft.com/office/drawing/2014/chartex" xmlns:cx1="http://schemas.microsoft.com/office/drawing/2015/9/8/chartex" xmlns:mc="http://schemas.openxmlformats.org/markup-compatibility/2006" xmlns:o="urn:schemas-microsoft-com:office:office" xmlns:r="http://schemas.openxmlformats.org/officeDocument/2006/relationships" xmlns:m="http://schemas.openxmlformats.org/officeDocument/2006/math" xmlns:v="urn:schemas-microsoft-com:vml" xmlns:wp14="http://schemas.microsoft.com/office/word/2010/wordprocessingDrawing" xmlns:wp="http://schemas.openxmlformats.org/drawingml/2006/wordprocessingDrawing" xmlns:w10="urn:schemas-microsoft-com:office:word" xmlns:w="http://schemas.openxmlformats.org/wordprocessingml/2006/main" xmlns:w14="http://schemas.microsoft.com/office/word/2010/wordml" xmlns:w15="http://schemas.microsoft.com/office/word/2012/wordml" xmlns:w16se="http://schemas.microsoft.com/office/word/2015/wordml/symex" xmlns:wpg="http://schemas.microsoft.com/office/word/2010/wordprocessingGroup" xmlns:wpi="http://schemas.microsoft.com/office/word/2010/wordprocessingInk" xmlns:wne="http://schemas.microsoft.com/office/word/2006/wordml" xmlns:wps="http://schemas.microsoft.com/office/word/2010/wordprocessingShape" mc:Ignorable="w14 w15 w16se wp14">
+<w:numbering xmlns:wpc="http://schemas.microsoft.com/office/word/2010/wordprocessingCanvas" xmlns:cx="http://schemas.microsoft.com/office/drawing/2014/chartex" xmlns:cx1="http://schemas.microsoft.com/office/drawing/2015/9/8/chartex" xmlns:cx2="http://schemas.microsoft.com/office/drawing/2015/10/21/chartex" xmlns:cx3="http://schemas.microsoft.com/office/drawing/2016/5/9/chartex" xmlns:cx4="http://schemas.microsoft.com/office/drawing/2016/5/10/chartex" xmlns:cx5="http://schemas.microsoft.com/office/drawing/2016/5/11/chartex" xmlns:cx6="http://schemas.microsoft.com/office/drawing/2016/5/12/chartex" xmlns:cx7="http://schemas.microsoft.com/office/drawing/2016/5/13/chartex" xmlns:cx8="http://schemas.microsoft.com/office/drawing/2016/5/14/chartex" xmlns:mc="http://schemas.openxmlformats.org/markup-compatibility/2006" xmlns:aink="http://schemas.microsoft.com/office/drawing/2016/ink" xmlns:am3d="http://schemas.microsoft.com/office/drawing/2017/model3d" xmlns:o="urn:schemas-microsoft-com:office:office" xmlns:r="http://schemas.openxmlformats.org/officeDocument/2006/relationships" xmlns:m="http://schemas.openxmlformats.org/officeDocument/2006/math" xmlns:v="urn:schemas-microsoft-com:vml" xmlns:wp14="http://schemas.microsoft.com/office/word/2010/wordprocessingDrawing" xmlns:wp="http://schemas.openxmlformats.org/drawingml/2006/wordprocessingDrawing" xmlns:w10="urn:schemas-microsoft-com:office:word" xmlns:w="http://schemas.openxmlformats.org/wordprocessingml/2006/main" xmlns:w14="http://schemas.microsoft.com/office/word/2010/wordml" xmlns:w15="http://schemas.microsoft.com/office/word/2012/wordml" xmlns:w16cid="http://schemas.microsoft.com/office/word/2016/wordml/cid" xmlns:w16se="http://schemas.microsoft.com/office/word/2015/wordml/symex" xmlns:wpg="http://schemas.microsoft.com/office/word/2010/wordprocessingGroup" xmlns:wpi="http://schemas.microsoft.com/office/word/2010/wordprocessingInk" xmlns:wne="http://schemas.microsoft.com/office/word/2006/wordml" xmlns:wps="http://schemas.microsoft.com/office/word/2010/wordprocessingShape" mc:Ignorable="w14 w15 w16se w16cid wp14">
   <w:abstractNum w:abstractNumId="0" w15:restartNumberingAfterBreak="0">
+    <w:nsid w:val="055D7ED9"/>
+    <w:multiLevelType w:val="hybridMultilevel"/>
+    <w:tmpl w:val="6C485F5A"/>
+    <w:lvl w:ilvl="0" w:tplc="F70E9C36">
+      <w:start w:val="1"/>
+      <w:numFmt w:val="decimal"/>
+      <w:lvlText w:val="%1."/>
+      <w:lvlJc w:val="left"/>
+      <w:pPr>
+        <w:ind w:left="1069" w:hanging="360"/>
+      </w:pPr>
+      <w:rPr>
+        <w:rFonts w:hint="default"/>
+      </w:rPr>
+    </w:lvl>
+    <w:lvl w:ilvl="1" w:tplc="04090019" w:tentative="1">
+      <w:start w:val="1"/>
+      <w:numFmt w:val="lowerLetter"/>
+      <w:lvlText w:val="%2)"/>
+      <w:lvlJc w:val="left"/>
+      <w:pPr>
+        <w:ind w:left="1549" w:hanging="420"/>
+      </w:pPr>
+    </w:lvl>
+    <w:lvl w:ilvl="2" w:tplc="0409001B" w:tentative="1">
+      <w:start w:val="1"/>
+      <w:numFmt w:val="lowerRoman"/>
+      <w:lvlText w:val="%3."/>
+      <w:lvlJc w:val="right"/>
+      <w:pPr>
+        <w:ind w:left="1969" w:hanging="420"/>
+      </w:pPr>
+    </w:lvl>
+    <w:lvl w:ilvl="3" w:tplc="0409000F" w:tentative="1">
+      <w:start w:val="1"/>
+      <w:numFmt w:val="decimal"/>
+      <w:lvlText w:val="%4."/>
+      <w:lvlJc w:val="left"/>
+      <w:pPr>
+        <w:ind w:left="2389" w:hanging="420"/>
+      </w:pPr>
+    </w:lvl>
+    <w:lvl w:ilvl="4" w:tplc="04090019" w:tentative="1">
+      <w:start w:val="1"/>
+      <w:numFmt w:val="lowerLetter"/>
+      <w:lvlText w:val="%5)"/>
+      <w:lvlJc w:val="left"/>
+      <w:pPr>
+        <w:ind w:left="2809" w:hanging="420"/>
+      </w:pPr>
+    </w:lvl>
+    <w:lvl w:ilvl="5" w:tplc="0409001B" w:tentative="1">
+      <w:start w:val="1"/>
+      <w:numFmt w:val="lowerRoman"/>
+      <w:lvlText w:val="%6."/>
+      <w:lvlJc w:val="right"/>
+      <w:pPr>
+        <w:ind w:left="3229" w:hanging="420"/>
+      </w:pPr>
+    </w:lvl>
+    <w:lvl w:ilvl="6" w:tplc="0409000F" w:tentative="1">
+      <w:start w:val="1"/>
+      <w:numFmt w:val="decimal"/>
+      <w:lvlText w:val="%7."/>
+      <w:lvlJc w:val="left"/>
+      <w:pPr>
+        <w:ind w:left="3649" w:hanging="420"/>
+      </w:pPr>
+    </w:lvl>
+    <w:lvl w:ilvl="7" w:tplc="04090019" w:tentative="1">
+      <w:start w:val="1"/>
+      <w:numFmt w:val="lowerLetter"/>
+      <w:lvlText w:val="%8)"/>
+      <w:lvlJc w:val="left"/>
+      <w:pPr>
+        <w:ind w:left="4069" w:hanging="420"/>
+      </w:pPr>
+    </w:lvl>
+    <w:lvl w:ilvl="8" w:tplc="0409001B" w:tentative="1">
+      <w:start w:val="1"/>
+      <w:numFmt w:val="lowerRoman"/>
+      <w:lvlText w:val="%9."/>
+      <w:lvlJc w:val="right"/>
+      <w:pPr>
+        <w:ind w:left="4489" w:hanging="420"/>
+      </w:pPr>
+    </w:lvl>
+  </w:abstractNum>
+  <w:abstractNum w:abstractNumId="1" w15:restartNumberingAfterBreak="0">
     <w:nsid w:val="07963B9A"/>
     <w:multiLevelType w:val="hybridMultilevel"/>
     <w:tmpl w:val="D958A4B8"/>
@@ -2314,7 +3179,7 @@
       </w:rPr>
     </w:lvl>
   </w:abstractNum>
-  <w:abstractNum w:abstractNumId="1" w15:restartNumberingAfterBreak="0">
+  <w:abstractNum w:abstractNumId="2" w15:restartNumberingAfterBreak="0">
     <w:nsid w:val="0EAC10CE"/>
     <w:multiLevelType w:val="hybridMultilevel"/>
     <w:tmpl w:val="D67604B4"/>
@@ -2400,7 +3265,7 @@
       </w:pPr>
     </w:lvl>
   </w:abstractNum>
-  <w:abstractNum w:abstractNumId="2" w15:restartNumberingAfterBreak="0">
+  <w:abstractNum w:abstractNumId="3" w15:restartNumberingAfterBreak="0">
     <w:nsid w:val="1E14195F"/>
     <w:multiLevelType w:val="hybridMultilevel"/>
     <w:tmpl w:val="FBEC4056"/>
@@ -2486,7 +3351,7 @@
       </w:pPr>
     </w:lvl>
   </w:abstractNum>
-  <w:abstractNum w:abstractNumId="3" w15:restartNumberingAfterBreak="0">
+  <w:abstractNum w:abstractNumId="4" w15:restartNumberingAfterBreak="0">
     <w:nsid w:val="41366D5F"/>
     <w:multiLevelType w:val="multilevel"/>
     <w:tmpl w:val="0409001F"/>
@@ -2572,7 +3437,7 @@
       </w:pPr>
     </w:lvl>
   </w:abstractNum>
-  <w:abstractNum w:abstractNumId="4" w15:restartNumberingAfterBreak="0">
+  <w:abstractNum w:abstractNumId="5" w15:restartNumberingAfterBreak="0">
     <w:nsid w:val="45FA4A8E"/>
     <w:multiLevelType w:val="hybridMultilevel"/>
     <w:tmpl w:val="3F4A6362"/>
@@ -2658,7 +3523,7 @@
       </w:pPr>
     </w:lvl>
   </w:abstractNum>
-  <w:abstractNum w:abstractNumId="5" w15:restartNumberingAfterBreak="0">
+  <w:abstractNum w:abstractNumId="6" w15:restartNumberingAfterBreak="0">
     <w:nsid w:val="57CE36D7"/>
     <w:multiLevelType w:val="hybridMultilevel"/>
     <w:tmpl w:val="3F4A6362"/>
@@ -2744,7 +3609,7 @@
       </w:pPr>
     </w:lvl>
   </w:abstractNum>
-  <w:abstractNum w:abstractNumId="6" w15:restartNumberingAfterBreak="0">
+  <w:abstractNum w:abstractNumId="7" w15:restartNumberingAfterBreak="0">
     <w:nsid w:val="5D236474"/>
     <w:multiLevelType w:val="multilevel"/>
     <w:tmpl w:val="0409001F"/>
@@ -2830,7 +3695,7 @@
       </w:pPr>
     </w:lvl>
   </w:abstractNum>
-  <w:abstractNum w:abstractNumId="7" w15:restartNumberingAfterBreak="0">
+  <w:abstractNum w:abstractNumId="8" w15:restartNumberingAfterBreak="0">
     <w:nsid w:val="5F9B0337"/>
     <w:multiLevelType w:val="multilevel"/>
     <w:tmpl w:val="0409001F"/>
@@ -2916,7 +3781,7 @@
       </w:pPr>
     </w:lvl>
   </w:abstractNum>
-  <w:abstractNum w:abstractNumId="8" w15:restartNumberingAfterBreak="0">
+  <w:abstractNum w:abstractNumId="9" w15:restartNumberingAfterBreak="0">
     <w:nsid w:val="747208BE"/>
     <w:multiLevelType w:val="hybridMultilevel"/>
     <w:tmpl w:val="1E92408E"/>
@@ -3002,7 +3867,7 @@
       </w:pPr>
     </w:lvl>
   </w:abstractNum>
-  <w:abstractNum w:abstractNumId="9" w15:restartNumberingAfterBreak="0">
+  <w:abstractNum w:abstractNumId="10" w15:restartNumberingAfterBreak="0">
     <w:nsid w:val="79A8680B"/>
     <w:multiLevelType w:val="multilevel"/>
     <w:tmpl w:val="0409001F"/>
@@ -3089,40 +3954,43 @@
     </w:lvl>
   </w:abstractNum>
   <w:num w:numId="1">
+    <w:abstractNumId w:val="9"/>
+  </w:num>
+  <w:num w:numId="2">
+    <w:abstractNumId w:val="1"/>
+  </w:num>
+  <w:num w:numId="3">
+    <w:abstractNumId w:val="2"/>
+  </w:num>
+  <w:num w:numId="4">
+    <w:abstractNumId w:val="4"/>
+  </w:num>
+  <w:num w:numId="5">
+    <w:abstractNumId w:val="7"/>
+  </w:num>
+  <w:num w:numId="6">
     <w:abstractNumId w:val="8"/>
   </w:num>
-  <w:num w:numId="2">
-    <w:abstractNumId w:val="0"/>
+  <w:num w:numId="7">
+    <w:abstractNumId w:val="10"/>
   </w:num>
-  <w:num w:numId="3">
-    <w:abstractNumId w:val="1"/>
+  <w:num w:numId="8">
+    <w:abstractNumId w:val="6"/>
   </w:num>
-  <w:num w:numId="4">
+  <w:num w:numId="9">
     <w:abstractNumId w:val="3"/>
   </w:num>
-  <w:num w:numId="5">
-    <w:abstractNumId w:val="6"/>
-  </w:num>
-  <w:num w:numId="6">
-    <w:abstractNumId w:val="7"/>
-  </w:num>
-  <w:num w:numId="7">
-    <w:abstractNumId w:val="9"/>
-  </w:num>
-  <w:num w:numId="8">
+  <w:num w:numId="10">
     <w:abstractNumId w:val="5"/>
   </w:num>
-  <w:num w:numId="9">
-    <w:abstractNumId w:val="2"/>
-  </w:num>
-  <w:num w:numId="10">
-    <w:abstractNumId w:val="4"/>
+  <w:num w:numId="11">
+    <w:abstractNumId w:val="0"/>
   </w:num>
 </w:numbering>
 </file>
 
 <file path=word/styles.xml><?xml version="1.0" encoding="utf-8"?>
-<w:styles xmlns:mc="http://schemas.openxmlformats.org/markup-compatibility/2006" xmlns:r="http://schemas.openxmlformats.org/officeDocument/2006/relationships" xmlns:w="http://schemas.openxmlformats.org/wordprocessingml/2006/main" xmlns:w14="http://schemas.microsoft.com/office/word/2010/wordml" xmlns:w15="http://schemas.microsoft.com/office/word/2012/wordml" xmlns:w16se="http://schemas.microsoft.com/office/word/2015/wordml/symex" mc:Ignorable="w14 w15 w16se">
+<w:styles xmlns:mc="http://schemas.openxmlformats.org/markup-compatibility/2006" xmlns:r="http://schemas.openxmlformats.org/officeDocument/2006/relationships" xmlns:w="http://schemas.openxmlformats.org/wordprocessingml/2006/main" xmlns:w14="http://schemas.microsoft.com/office/word/2010/wordml" xmlns:w15="http://schemas.microsoft.com/office/word/2012/wordml" xmlns:w16cid="http://schemas.microsoft.com/office/word/2016/wordml/cid" xmlns:w16se="http://schemas.microsoft.com/office/word/2015/wordml/symex" mc:Ignorable="w14 w15 w16se w16cid">
   <w:docDefaults>
     <w:rPrDefault>
       <w:rPr>
@@ -3135,7 +4003,7 @@
     </w:rPrDefault>
     <w:pPrDefault/>
   </w:docDefaults>
-  <w:latentStyles w:defLockedState="0" w:defUIPriority="99" w:defSemiHidden="0" w:defUnhideWhenUsed="0" w:defQFormat="0" w:count="371">
+  <w:latentStyles w:defLockedState="0" w:defUIPriority="99" w:defSemiHidden="0" w:defUnhideWhenUsed="0" w:defQFormat="0" w:count="376">
     <w:lsdException w:name="Normal" w:uiPriority="0" w:qFormat="1"/>
     <w:lsdException w:name="heading 1" w:uiPriority="9" w:qFormat="1"/>
     <w:lsdException w:name="heading 2" w:semiHidden="1" w:uiPriority="9" w:unhideWhenUsed="1" w:qFormat="1"/>
@@ -3241,7 +4109,6 @@
     <w:lsdException w:name="HTML Sample" w:semiHidden="1" w:unhideWhenUsed="1"/>
     <w:lsdException w:name="HTML Typewriter" w:semiHidden="1" w:unhideWhenUsed="1"/>
     <w:lsdException w:name="HTML Variable" w:semiHidden="1" w:unhideWhenUsed="1"/>
-    <w:lsdException w:name="Normal Table" w:semiHidden="1" w:unhideWhenUsed="1"/>
     <w:lsdException w:name="annotation subject" w:semiHidden="1" w:unhideWhenUsed="1"/>
     <w:lsdException w:name="No List" w:semiHidden="1" w:unhideWhenUsed="1"/>
     <w:lsdException w:name="Outline List 1" w:semiHidden="1" w:unhideWhenUsed="1"/>
@@ -3284,11 +4151,8 @@
     <w:lsdException w:name="Table Contemporary" w:semiHidden="1" w:unhideWhenUsed="1"/>
     <w:lsdException w:name="Table Elegant" w:semiHidden="1" w:unhideWhenUsed="1"/>
     <w:lsdException w:name="Table Professional" w:semiHidden="1" w:unhideWhenUsed="1"/>
-    <w:lsdException w:name="Table Subtle 1" w:semiHidden="1" w:unhideWhenUsed="1"/>
     <w:lsdException w:name="Table Subtle 2" w:semiHidden="1" w:unhideWhenUsed="1"/>
     <w:lsdException w:name="Table Web 1" w:semiHidden="1" w:unhideWhenUsed="1"/>
-    <w:lsdException w:name="Table Web 2" w:semiHidden="1" w:unhideWhenUsed="1"/>
-    <w:lsdException w:name="Table Web 3" w:semiHidden="1" w:unhideWhenUsed="1"/>
     <w:lsdException w:name="Balloon Text" w:semiHidden="1" w:unhideWhenUsed="1"/>
     <w:lsdException w:name="Table Grid" w:uiPriority="39"/>
     <w:lsdException w:name="Table Theme" w:semiHidden="1" w:unhideWhenUsed="1"/>
@@ -3507,6 +4371,11 @@
     <w:lsdException w:name="List Table 5 Dark Accent 6" w:uiPriority="50"/>
     <w:lsdException w:name="List Table 6 Colorful Accent 6" w:uiPriority="51"/>
     <w:lsdException w:name="List Table 7 Colorful Accent 6" w:uiPriority="52"/>
+    <w:lsdException w:name="Mention" w:semiHidden="1" w:unhideWhenUsed="1"/>
+    <w:lsdException w:name="Smart Hyperlink" w:semiHidden="1" w:unhideWhenUsed="1"/>
+    <w:lsdException w:name="Hashtag" w:semiHidden="1" w:unhideWhenUsed="1"/>
+    <w:lsdException w:name="Unresolved Mention" w:semiHidden="1" w:unhideWhenUsed="1"/>
+    <w:lsdException w:name="Smart Link" w:semiHidden="1" w:unhideWhenUsed="1"/>
   </w:latentStyles>
   <w:style w:type="paragraph" w:default="1" w:styleId="a">
     <w:name w:val="Normal"/>
@@ -3815,4 +4684,16 @@
     </a:ext>
   </a:extLst>
 </a:theme>
+</file>
+
+<file path=customXml/item1.xml><?xml version="1.0" encoding="utf-8"?>
+<b:Sources xmlns:b="http://schemas.openxmlformats.org/officeDocument/2006/bibliography" xmlns="http://schemas.openxmlformats.org/officeDocument/2006/bibliography" SelectedStyle="\APASixthEditionOfficeOnline.xsl" StyleName="APA" Version="6"/>
+</file>
+
+<file path=customXml/itemProps1.xml><?xml version="1.0" encoding="utf-8"?>
+<ds:datastoreItem xmlns:ds="http://schemas.openxmlformats.org/officeDocument/2006/customXml" ds:itemID="{D94326F7-9819-4663-950B-513875345D59}">
+  <ds:schemaRefs>
+    <ds:schemaRef ds:uri="http://schemas.openxmlformats.org/officeDocument/2006/bibliography"/>
+  </ds:schemaRefs>
+</ds:datastoreItem>
 </file>
</xml_diff>